<commit_message>
añadidos unidad de recuperación
</commit_message>
<xml_diff>
--- a/Requerimiento 2_Punto 2. Crear unidad de recuperación Windows 10.docx
+++ b/Requerimiento 2_Punto 2. Crear unidad de recuperación Windows 10.docx
@@ -516,15 +516,19 @@
     <w:p>
       <w:r>
         <w:lastRenderedPageBreak/>
-        <w:t xml:space="preserve">A continuación, nos saldrá una ventana en la que veremos </w:t>
-      </w:r>
-      <w:proofErr w:type="spellStart"/>
-      <w:r>
-        <w:t>como</w:t>
-      </w:r>
-      <w:proofErr w:type="spellEnd"/>
-      <w:r>
-        <w:t xml:space="preserve"> avanza el proceso de creación de nuestro USB de recuperación. Este proceso dura varios minutos. Una vez finalizado el proceso podemos usar el USB en el ordenador que queramos.</w:t>
+        <w:t>A continuación, nos saldrá una ventana en la que veremos c</w:t>
+      </w:r>
+      <w:r>
+        <w:t>ó</w:t>
+      </w:r>
+      <w:r>
+        <w:t xml:space="preserve">mo avanza el proceso de creación de nuestro USB de recuperación. Este proceso </w:t>
+      </w:r>
+      <w:r>
+        <w:t>puede durar más de una hora</w:t>
+      </w:r>
+      <w:r>
+        <w:t xml:space="preserve">. </w:t>
       </w:r>
     </w:p>
     <w:p>
@@ -582,14 +586,164 @@
         </w:drawing>
       </w:r>
     </w:p>
-    <w:p/>
-    <w:p/>
-    <w:p/>
-    <w:p/>
-    <w:p/>
-    <w:p/>
-    <w:p/>
-    <w:p/>
+    <w:p>
+      <w:r>
+        <w:t xml:space="preserve">Una vez finalizado el proceso </w:t>
+      </w:r>
+      <w:r>
+        <w:t xml:space="preserve">le damos a </w:t>
+      </w:r>
+      <w:r>
+        <w:rPr>
+          <w:i/>
+          <w:iCs/>
+        </w:rPr>
+        <w:t>Finalizar</w:t>
+      </w:r>
+      <w:r>
+        <w:t xml:space="preserve"> y </w:t>
+      </w:r>
+      <w:r>
+        <w:t>podemos usar el USB en el ordenador que queramos.</w:t>
+      </w:r>
+    </w:p>
+    <w:p>
+      <w:r>
+        <w:rPr>
+          <w:noProof/>
+        </w:rPr>
+        <w:drawing>
+          <wp:inline distT="0" distB="0" distL="0" distR="0" wp14:anchorId="43758F4E" wp14:editId="0370FCA8">
+            <wp:extent cx="5400040" cy="3042920"/>
+            <wp:effectExtent l="0" t="0" r="0" b="5080"/>
+            <wp:docPr id="5" name="Imagen 5"/>
+            <wp:cNvGraphicFramePr>
+              <a:graphicFrameLocks xmlns:a="http://schemas.openxmlformats.org/drawingml/2006/main" noChangeAspect="1"/>
+            </wp:cNvGraphicFramePr>
+            <a:graphic xmlns:a="http://schemas.openxmlformats.org/drawingml/2006/main">
+              <a:graphicData uri="http://schemas.openxmlformats.org/drawingml/2006/picture">
+                <pic:pic xmlns:pic="http://schemas.openxmlformats.org/drawingml/2006/picture">
+                  <pic:nvPicPr>
+                    <pic:cNvPr id="0" name="Picture 3"/>
+                    <pic:cNvPicPr>
+                      <a:picLocks noChangeAspect="1" noChangeArrowheads="1"/>
+                    </pic:cNvPicPr>
+                  </pic:nvPicPr>
+                  <pic:blipFill>
+                    <a:blip r:embed="rId12" cstate="print">
+                      <a:extLst>
+                        <a:ext uri="{28A0092B-C50C-407E-A947-70E740481C1C}">
+                          <a14:useLocalDpi xmlns:a14="http://schemas.microsoft.com/office/drawing/2010/main" val="0"/>
+                        </a:ext>
+                      </a:extLst>
+                    </a:blip>
+                    <a:srcRect/>
+                    <a:stretch>
+                      <a:fillRect/>
+                    </a:stretch>
+                  </pic:blipFill>
+                  <pic:spPr bwMode="auto">
+                    <a:xfrm>
+                      <a:off x="0" y="0"/>
+                      <a:ext cx="5400040" cy="3042920"/>
+                    </a:xfrm>
+                    <a:prstGeom prst="rect">
+                      <a:avLst/>
+                    </a:prstGeom>
+                    <a:noFill/>
+                    <a:ln>
+                      <a:noFill/>
+                    </a:ln>
+                  </pic:spPr>
+                </pic:pic>
+              </a:graphicData>
+            </a:graphic>
+          </wp:inline>
+        </w:drawing>
+      </w:r>
+    </w:p>
+    <w:p/>
+    <w:p/>
+    <w:p/>
+    <w:p/>
+    <w:p/>
+    <w:p/>
+    <w:p>
+      <w:pPr>
+        <w:rPr>
+          <w:noProof/>
+        </w:rPr>
+      </w:pPr>
+      <w:r>
+        <w:rPr>
+          <w:noProof/>
+        </w:rPr>
+        <w:lastRenderedPageBreak/>
+        <w:t>Al abrir la unidad USB podemos comprobar las carpetas y archivos que se han creado.</w:t>
+      </w:r>
+    </w:p>
+    <w:p>
+      <w:pPr>
+        <w:rPr>
+          <w:noProof/>
+        </w:rPr>
+      </w:pPr>
+    </w:p>
+    <w:p>
+      <w:r>
+        <w:rPr>
+          <w:noProof/>
+        </w:rPr>
+        <w:drawing>
+          <wp:inline distT="0" distB="0" distL="0" distR="0" wp14:anchorId="20E90FF3" wp14:editId="513CF84D">
+            <wp:extent cx="5400040" cy="3039745"/>
+            <wp:effectExtent l="0" t="0" r="0" b="8255"/>
+            <wp:docPr id="1" name="Imagen 1"/>
+            <wp:cNvGraphicFramePr>
+              <a:graphicFrameLocks xmlns:a="http://schemas.openxmlformats.org/drawingml/2006/main" noChangeAspect="1"/>
+            </wp:cNvGraphicFramePr>
+            <a:graphic xmlns:a="http://schemas.openxmlformats.org/drawingml/2006/main">
+              <a:graphicData uri="http://schemas.openxmlformats.org/drawingml/2006/picture">
+                <pic:pic xmlns:pic="http://schemas.openxmlformats.org/drawingml/2006/picture">
+                  <pic:nvPicPr>
+                    <pic:cNvPr id="0" name="Picture 1"/>
+                    <pic:cNvPicPr>
+                      <a:picLocks noChangeAspect="1" noChangeArrowheads="1"/>
+                    </pic:cNvPicPr>
+                  </pic:nvPicPr>
+                  <pic:blipFill>
+                    <a:blip r:embed="rId13" cstate="print">
+                      <a:extLst>
+                        <a:ext uri="{28A0092B-C50C-407E-A947-70E740481C1C}">
+                          <a14:useLocalDpi xmlns:a14="http://schemas.microsoft.com/office/drawing/2010/main" val="0"/>
+                        </a:ext>
+                      </a:extLst>
+                    </a:blip>
+                    <a:srcRect/>
+                    <a:stretch>
+                      <a:fillRect/>
+                    </a:stretch>
+                  </pic:blipFill>
+                  <pic:spPr bwMode="auto">
+                    <a:xfrm>
+                      <a:off x="0" y="0"/>
+                      <a:ext cx="5400040" cy="3039745"/>
+                    </a:xfrm>
+                    <a:prstGeom prst="rect">
+                      <a:avLst/>
+                    </a:prstGeom>
+                    <a:noFill/>
+                    <a:ln>
+                      <a:noFill/>
+                    </a:ln>
+                  </pic:spPr>
+                </pic:pic>
+              </a:graphicData>
+            </a:graphic>
+          </wp:inline>
+        </w:drawing>
+      </w:r>
+    </w:p>
     <w:p/>
     <w:p/>
     <w:p/>

</xml_diff>